<commit_message>
Update 3) Comprehensive Phases.docx
</commit_message>
<xml_diff>
--- a/Research and Documentations/Ibrahim Hegazi's Research/Research For Team Leading/3) Comprehensive Phases.docx
+++ b/Research and Documentations/Ibrahim Hegazi's Research/Research For Team Leading/3) Comprehensive Phases.docx
@@ -157,7 +157,23 @@
           <w:b/>
           <w:bCs/>
         </w:rPr>
-        <w:t>Review leading TIPs (Anomali, ThreatConnect, MISP, Recorded Future).</w:t>
+        <w:t>Review leading TIPs (</w:t>
+      </w:r>
+      <w:proofErr w:type="spellStart"/>
+      <w:r>
+        <w:rPr>
+          <w:b/>
+          <w:bCs/>
+        </w:rPr>
+        <w:t>Anomali</w:t>
+      </w:r>
+      <w:proofErr w:type="spellEnd"/>
+      <w:r>
+        <w:rPr>
+          <w:b/>
+          <w:bCs/>
+        </w:rPr>
+        <w:t>, ThreatConnect, MISP, Recorded Future).</w:t>
       </w:r>
     </w:p>
     <w:p>
@@ -233,7 +249,23 @@
           <w:b/>
           <w:bCs/>
         </w:rPr>
-        <w:t>Decide on on-premises, cloud, or hybrid deployment.</w:t>
+        <w:t xml:space="preserve">Decide </w:t>
+      </w:r>
+      <w:proofErr w:type="gramStart"/>
+      <w:r>
+        <w:rPr>
+          <w:b/>
+          <w:bCs/>
+        </w:rPr>
+        <w:t>on on-</w:t>
+      </w:r>
+      <w:proofErr w:type="gramEnd"/>
+      <w:r>
+        <w:rPr>
+          <w:b/>
+          <w:bCs/>
+        </w:rPr>
+        <w:t>premises, cloud, or hybrid deployment.</w:t>
       </w:r>
     </w:p>
     <w:p>
@@ -473,7 +505,39 @@
         </w:numPr>
       </w:pPr>
       <w:r>
-        <w:t>Open-source feeds (OSINT) – AlienVault OTX, AbuseIPDB, FeodoTracker, PhishTank, URLHaus, MISP community feeds</w:t>
+        <w:t xml:space="preserve">Open-source feeds (OSINT) – AlienVault OTX, </w:t>
+      </w:r>
+      <w:proofErr w:type="spellStart"/>
+      <w:r>
+        <w:t>AbuseIPDB</w:t>
+      </w:r>
+      <w:proofErr w:type="spellEnd"/>
+      <w:r>
+        <w:t xml:space="preserve">, </w:t>
+      </w:r>
+      <w:proofErr w:type="spellStart"/>
+      <w:r>
+        <w:t>FeodoTracker</w:t>
+      </w:r>
+      <w:proofErr w:type="spellEnd"/>
+      <w:r>
+        <w:t xml:space="preserve">, </w:t>
+      </w:r>
+      <w:proofErr w:type="spellStart"/>
+      <w:r>
+        <w:t>PhishTank</w:t>
+      </w:r>
+      <w:proofErr w:type="spellEnd"/>
+      <w:r>
+        <w:t xml:space="preserve">, </w:t>
+      </w:r>
+      <w:proofErr w:type="spellStart"/>
+      <w:r>
+        <w:t>URLHaus</w:t>
+      </w:r>
+      <w:proofErr w:type="spellEnd"/>
+      <w:r>
+        <w:t>, MISP community feeds</w:t>
       </w:r>
     </w:p>
     <w:p>
@@ -484,7 +548,23 @@
         </w:numPr>
       </w:pPr>
       <w:r>
-        <w:t>Commercial feeds – Recorded Future, ThreatConnect, Anomali ThreatStream, Intel 471</w:t>
+        <w:t xml:space="preserve">Commercial feeds – Recorded Future, ThreatConnect, </w:t>
+      </w:r>
+      <w:proofErr w:type="spellStart"/>
+      <w:r>
+        <w:t>Anomali</w:t>
+      </w:r>
+      <w:proofErr w:type="spellEnd"/>
+      <w:r>
+        <w:t xml:space="preserve"> </w:t>
+      </w:r>
+      <w:proofErr w:type="spellStart"/>
+      <w:r>
+        <w:t>ThreatStream</w:t>
+      </w:r>
+      <w:proofErr w:type="spellEnd"/>
+      <w:r>
+        <w:t>, Intel 471</w:t>
       </w:r>
     </w:p>
     <w:p>
@@ -840,7 +920,15 @@
         <w:t>Tools:</w:t>
       </w:r>
       <w:r>
-        <w:t xml:space="preserve"> Logstash, Fluentd, Kafka Connect, custom Python</w:t>
+        <w:t xml:space="preserve"> Logstash, </w:t>
+      </w:r>
+      <w:proofErr w:type="spellStart"/>
+      <w:r>
+        <w:t>Fluentd</w:t>
+      </w:r>
+      <w:proofErr w:type="spellEnd"/>
+      <w:r>
+        <w:t>, Kafka Connect, custom Python</w:t>
       </w:r>
       <w:r>
         <w:t xml:space="preserve"> Scripts</w:t>
@@ -852,11 +940,16 @@
         <w:t xml:space="preserve">, </w:t>
       </w:r>
       <w:r>
-        <w:t>Apache NiF</w:t>
+        <w:t xml:space="preserve">Apache </w:t>
+      </w:r>
+      <w:proofErr w:type="spellStart"/>
+      <w:r>
+        <w:t>NiF</w:t>
       </w:r>
       <w:r>
         <w:t>i</w:t>
       </w:r>
+      <w:proofErr w:type="spellEnd"/>
     </w:p>
     <w:p>
       <w:pPr>
@@ -1028,7 +1121,15 @@
         </w:numPr>
       </w:pPr>
       <w:r>
-        <w:t>API clients for vendor feeds (Recorded Future, VirusTotal).</w:t>
+        <w:t xml:space="preserve">API clients for vendor feeds (Recorded Future, </w:t>
+      </w:r>
+      <w:proofErr w:type="spellStart"/>
+      <w:r>
+        <w:t>VirusTotal</w:t>
+      </w:r>
+      <w:proofErr w:type="spellEnd"/>
+      <w:r>
+        <w:t>).</w:t>
       </w:r>
     </w:p>
     <w:p>
@@ -1083,13 +1184,29 @@
         <w:t>Goal:</w:t>
       </w:r>
       <w:r>
-        <w:t xml:space="preserve"> Convert heterogeneous data into a consistent, queryable format and store it efficiently.</w:t>
+        <w:t xml:space="preserve"> Convert heterogeneous data into a consistent, </w:t>
+      </w:r>
+      <w:proofErr w:type="spellStart"/>
+      <w:r>
+        <w:t>queryable</w:t>
+      </w:r>
+      <w:proofErr w:type="spellEnd"/>
+      <w:r>
+        <w:t xml:space="preserve"> format and store it efficiently.</w:t>
       </w:r>
       <w:r>
         <w:t xml:space="preserve"> In other words, </w:t>
       </w:r>
       <w:r>
-        <w:t>Convert raw feeds into a unified, queryable format.</w:t>
+        <w:t xml:space="preserve">Convert raw feeds into a unified, </w:t>
+      </w:r>
+      <w:proofErr w:type="spellStart"/>
+      <w:r>
+        <w:t>queryable</w:t>
+      </w:r>
+      <w:proofErr w:type="spellEnd"/>
+      <w:r>
+        <w:t xml:space="preserve"> format.</w:t>
       </w:r>
       <w:r>
         <w:t xml:space="preserve"> In other words, Convert all feeds into a consistent schema.</w:t>
@@ -1212,7 +1329,15 @@
         </w:numPr>
       </w:pPr>
       <w:r>
-        <w:t>Mapping custom feed formats to standard schemas (STIX 2.1, OpenIOC, MISP)</w:t>
+        <w:t xml:space="preserve">Mapping custom feed formats to standard schemas (STIX 2.1, </w:t>
+      </w:r>
+      <w:proofErr w:type="spellStart"/>
+      <w:r>
+        <w:t>OpenIOC</w:t>
+      </w:r>
+      <w:proofErr w:type="spellEnd"/>
+      <w:r>
+        <w:t>, MISP)</w:t>
       </w:r>
     </w:p>
     <w:p>
@@ -1245,8 +1370,53 @@
       </w:r>
       <w:r>
         <w:br/>
-        <w:t>id, type, source, first_seen, last_seen, threat_actor, malware_family, confidence_score, tags, TLP, enrichment_data</w:t>
-      </w:r>
+        <w:t xml:space="preserve">id, type, source, </w:t>
+      </w:r>
+      <w:proofErr w:type="spellStart"/>
+      <w:r>
+        <w:t>first_seen</w:t>
+      </w:r>
+      <w:proofErr w:type="spellEnd"/>
+      <w:r>
+        <w:t xml:space="preserve">, </w:t>
+      </w:r>
+      <w:proofErr w:type="spellStart"/>
+      <w:r>
+        <w:t>last_seen</w:t>
+      </w:r>
+      <w:proofErr w:type="spellEnd"/>
+      <w:r>
+        <w:t xml:space="preserve">, </w:t>
+      </w:r>
+      <w:proofErr w:type="spellStart"/>
+      <w:r>
+        <w:t>threat_actor</w:t>
+      </w:r>
+      <w:proofErr w:type="spellEnd"/>
+      <w:r>
+        <w:t xml:space="preserve">, </w:t>
+      </w:r>
+      <w:proofErr w:type="spellStart"/>
+      <w:r>
+        <w:t>malware_family</w:t>
+      </w:r>
+      <w:proofErr w:type="spellEnd"/>
+      <w:r>
+        <w:t xml:space="preserve">, </w:t>
+      </w:r>
+      <w:proofErr w:type="spellStart"/>
+      <w:r>
+        <w:t>confidence_score</w:t>
+      </w:r>
+      <w:proofErr w:type="spellEnd"/>
+      <w:r>
+        <w:t xml:space="preserve">, tags, TLP, </w:t>
+      </w:r>
+      <w:proofErr w:type="spellStart"/>
+      <w:r>
+        <w:t>enrichment_data</w:t>
+      </w:r>
+      <w:proofErr w:type="spellEnd"/>
     </w:p>
     <w:p>
       <w:pPr>
@@ -1351,7 +1521,15 @@
         <w:t>Enrichment table</w:t>
       </w:r>
       <w:r>
-        <w:t xml:space="preserve"> (VirusTotal, WHOIS, Shodan, CVE data)</w:t>
+        <w:t xml:space="preserve"> (</w:t>
+      </w:r>
+      <w:proofErr w:type="spellStart"/>
+      <w:r>
+        <w:t>VirusTotal</w:t>
+      </w:r>
+      <w:proofErr w:type="spellEnd"/>
+      <w:r>
+        <w:t>, WHOIS, Shodan, CVE data)</w:t>
       </w:r>
     </w:p>
     <w:p>
@@ -1486,12 +1664,21 @@
           <w:bCs/>
         </w:rPr>
       </w:pPr>
-      <w:r>
-        <w:rPr>
-          <w:b/>
-          <w:bCs/>
-        </w:rPr>
-        <w:t>Optimizing for fast lookup &amp; correlation queries</w:t>
+      <w:proofErr w:type="gramStart"/>
+      <w:r>
+        <w:rPr>
+          <w:b/>
+          <w:bCs/>
+        </w:rPr>
+        <w:t>Optimizing for</w:t>
+      </w:r>
+      <w:proofErr w:type="gramEnd"/>
+      <w:r>
+        <w:rPr>
+          <w:b/>
+          <w:bCs/>
+        </w:rPr>
+        <w:t xml:space="preserve"> fast lookup &amp; correlation queries</w:t>
       </w:r>
     </w:p>
     <w:p>
@@ -1608,7 +1795,15 @@
         <w:t>/</w:t>
       </w:r>
       <w:r>
-        <w:t xml:space="preserve"> Graph DB: SQLAlchemy (Python) or Prisma (Node.js)</w:t>
+        <w:t xml:space="preserve"> Graph DB: </w:t>
+      </w:r>
+      <w:proofErr w:type="spellStart"/>
+      <w:r>
+        <w:t>SQLAlchemy</w:t>
+      </w:r>
+      <w:proofErr w:type="spellEnd"/>
+      <w:r>
+        <w:t xml:space="preserve"> (Python) or Prisma (Node.js)</w:t>
       </w:r>
       <w:r>
         <w:t xml:space="preserve"> or </w:t>
@@ -2037,8 +2232,13 @@
           <w:numId w:val="12"/>
         </w:numPr>
       </w:pPr>
-      <w:r>
-        <w:t>VirusTotal – malware detection, hash reports</w:t>
+      <w:proofErr w:type="spellStart"/>
+      <w:r>
+        <w:t>VirusTotal</w:t>
+      </w:r>
+      <w:proofErr w:type="spellEnd"/>
+      <w:r>
+        <w:t xml:space="preserve"> – malware detection, hash reports</w:t>
       </w:r>
     </w:p>
     <w:p>
@@ -2092,8 +2292,13 @@
           <w:numId w:val="12"/>
         </w:numPr>
       </w:pPr>
-      <w:r>
-        <w:t>GeoIP enrichment</w:t>
+      <w:proofErr w:type="spellStart"/>
+      <w:r>
+        <w:t>GeoIP</w:t>
+      </w:r>
+      <w:proofErr w:type="spellEnd"/>
+      <w:r>
+        <w:t xml:space="preserve"> enrichment</w:t>
       </w:r>
     </w:p>
     <w:p>
@@ -2115,8 +2320,13 @@
         </w:numPr>
       </w:pPr>
       <w:r>
-        <w:t>RabbitMQ or Kafka + Celery/BullMQ</w:t>
-      </w:r>
+        <w:t>RabbitMQ or Kafka + Celery/</w:t>
+      </w:r>
+      <w:proofErr w:type="spellStart"/>
+      <w:r>
+        <w:t>BullMQ</w:t>
+      </w:r>
+      <w:proofErr w:type="spellEnd"/>
     </w:p>
     <w:p>
       <w:pPr>
@@ -2221,10 +2431,18 @@
         <w:t>Linking IOCs to known APT groups</w:t>
       </w:r>
       <w:r>
-        <w:t xml:space="preserve"> ( </w:t>
-      </w:r>
-      <w:r>
-        <w:t>Campaign attribution tags (e.g., APT groups)</w:t>
+        <w:t xml:space="preserve"> </w:t>
+      </w:r>
+      <w:proofErr w:type="gramStart"/>
+      <w:r>
+        <w:t xml:space="preserve">( </w:t>
+      </w:r>
+      <w:r>
+        <w:t>Campaign</w:t>
+      </w:r>
+      <w:proofErr w:type="gramEnd"/>
+      <w:r>
+        <w:t xml:space="preserve"> attribution tags (e.g., APT groups)</w:t>
       </w:r>
       <w:r>
         <w:t>.</w:t>
@@ -2347,8 +2565,31 @@
     <w:p/>
     <w:p/>
     <w:p/>
-    <w:p>
-      <w:r>
+    <w:p/>
+    <w:p/>
+    <w:p/>
+    <w:p/>
+    <w:p/>
+    <w:p/>
+    <w:p/>
+    <w:p/>
+    <w:p/>
+    <w:p/>
+    <w:p/>
+    <w:p/>
+    <w:p>
+      <w:r>
+        <w:t>‘</w:t>
+      </w:r>
+    </w:p>
+    <w:p/>
+    <w:p/>
+    <w:p/>
+    <w:p/>
+    <w:p/>
+    <w:p>
+      <w:r>
+        <w:lastRenderedPageBreak/>
         <w:t>Phase 4 – Analysis &amp; Correlation</w:t>
       </w:r>
     </w:p>
@@ -2422,8 +2663,13 @@
           <w:numId w:val="16"/>
         </w:numPr>
       </w:pPr>
-      <w:r>
-        <w:t>Detect overlapping campaigns or threat actors</w:t>
+      <w:proofErr w:type="gramStart"/>
+      <w:r>
+        <w:t>Detect</w:t>
+      </w:r>
+      <w:proofErr w:type="gramEnd"/>
+      <w:r>
+        <w:t xml:space="preserve"> overlapping campaigns or threat actors</w:t>
       </w:r>
     </w:p>
     <w:p>
@@ -2489,10 +2735,18 @@
         <w:t>Source confidence</w:t>
       </w:r>
       <w:r>
-        <w:t xml:space="preserve"> ( </w:t>
-      </w:r>
-      <w:r>
-        <w:t>Confidence scores based on source credibility &amp; enrichment data</w:t>
+        <w:t xml:space="preserve"> </w:t>
+      </w:r>
+      <w:proofErr w:type="gramStart"/>
+      <w:r>
+        <w:t xml:space="preserve">( </w:t>
+      </w:r>
+      <w:r>
+        <w:t>Confidence</w:t>
+      </w:r>
+      <w:proofErr w:type="gramEnd"/>
+      <w:r>
+        <w:t xml:space="preserve"> scores based on source credibility &amp; enrichment data</w:t>
       </w:r>
       <w:r>
         <w:t>).</w:t>
@@ -2559,7 +2813,6 @@
         </w:numPr>
       </w:pPr>
       <w:r>
-        <w:lastRenderedPageBreak/>
         <w:t xml:space="preserve">Monitor Threat </w:t>
       </w:r>
       <w:r>
@@ -2671,6 +2924,7 @@
         </w:numPr>
       </w:pPr>
       <w:r>
+        <w:lastRenderedPageBreak/>
         <w:t>Predict future activity based on historical patterns</w:t>
       </w:r>
     </w:p>
@@ -2845,6 +3099,14 @@
     <w:p/>
     <w:p/>
     <w:p/>
+    <w:p/>
+    <w:p/>
+    <w:p/>
+    <w:p/>
+    <w:p/>
+    <w:p/>
+    <w:p/>
+    <w:p/>
     <w:p>
       <w:pPr>
         <w:rPr>
@@ -3056,10 +3318,18 @@
         <w:t xml:space="preserve"> threat summaries </w:t>
       </w:r>
       <w:r>
-        <w:t>for old and new threats</w:t>
-      </w:r>
-      <w:r>
-        <w:t>(JSON, CSV).</w:t>
+        <w:t xml:space="preserve">for old and new </w:t>
+      </w:r>
+      <w:proofErr w:type="gramStart"/>
+      <w:r>
+        <w:t>threats</w:t>
+      </w:r>
+      <w:r>
+        <w:t>(</w:t>
+      </w:r>
+      <w:proofErr w:type="gramEnd"/>
+      <w:r>
+        <w:t>JSON, CSV).</w:t>
       </w:r>
     </w:p>
     <w:p>
@@ -3123,7 +3393,15 @@
         </w:numPr>
       </w:pPr>
       <w:r>
-        <w:t>Export &amp; sharing options</w:t>
+        <w:t xml:space="preserve">Export &amp; </w:t>
+      </w:r>
+      <w:proofErr w:type="gramStart"/>
+      <w:r>
+        <w:t>sharing</w:t>
+      </w:r>
+      <w:proofErr w:type="gramEnd"/>
+      <w:r>
+        <w:t xml:space="preserve"> options</w:t>
       </w:r>
     </w:p>
     <w:p/>
@@ -3176,7 +3454,23 @@
         </w:numPr>
       </w:pPr>
       <w:r>
-        <w:t>Splunk, QRadar, Elastic SIEM, Cortex XSOAR, TheHive.</w:t>
+        <w:t xml:space="preserve">Splunk, </w:t>
+      </w:r>
+      <w:proofErr w:type="spellStart"/>
+      <w:r>
+        <w:t>QRadar</w:t>
+      </w:r>
+      <w:proofErr w:type="spellEnd"/>
+      <w:r>
+        <w:t xml:space="preserve">, Elastic SIEM, Cortex XSOAR, </w:t>
+      </w:r>
+      <w:proofErr w:type="spellStart"/>
+      <w:r>
+        <w:t>TheHive</w:t>
+      </w:r>
+      <w:proofErr w:type="spellEnd"/>
+      <w:r>
+        <w:t>.</w:t>
       </w:r>
     </w:p>
     <w:p>
@@ -3250,7 +3544,15 @@
         </w:numPr>
       </w:pPr>
       <w:r>
-        <w:t>REST &amp; GraphQL APIs with authentication.</w:t>
+        <w:t xml:space="preserve">REST &amp; </w:t>
+      </w:r>
+      <w:proofErr w:type="spellStart"/>
+      <w:r>
+        <w:t>GraphQL</w:t>
+      </w:r>
+      <w:proofErr w:type="spellEnd"/>
+      <w:r>
+        <w:t xml:space="preserve"> APIs with authentication.</w:t>
       </w:r>
     </w:p>
     <w:p>
@@ -4001,13 +4303,26 @@
         <w:t xml:space="preserve"> </w:t>
       </w:r>
       <w:r>
-        <w:t>for API keys and credentials</w:t>
+        <w:t xml:space="preserve">for API keys and </w:t>
+      </w:r>
+      <w:proofErr w:type="gramStart"/>
+      <w:r>
+        <w:t>credentials</w:t>
       </w:r>
       <w:r>
         <w:t xml:space="preserve"> </w:t>
       </w:r>
       <w:r>
-        <w:t xml:space="preserve"> (HashiCorp Vault, AWS Secrets Manager)</w:t>
+        <w:t xml:space="preserve"> (</w:t>
+      </w:r>
+      <w:proofErr w:type="spellStart"/>
+      <w:proofErr w:type="gramEnd"/>
+      <w:r>
+        <w:t>HashiCorp</w:t>
+      </w:r>
+      <w:proofErr w:type="spellEnd"/>
+      <w:r>
+        <w:t xml:space="preserve"> Vault, AWS Secrets Manager)</w:t>
       </w:r>
       <w:r>
         <w:t>.</w:t>
@@ -4259,7 +4574,7 @@
     <w:p>
       <w:r>
         <w:pict w14:anchorId="5B742564">
-          <v:rect id="_x0000_i1040" style="width:0;height:1.5pt" o:hralign="center" o:hrstd="t" o:hr="t" fillcolor="#a0a0a0" stroked="f"/>
+          <v:rect id="_x0000_i1025" style="width:0;height:1.5pt" o:hralign="center" o:hrstd="t" o:hr="t" fillcolor="#a0a0a0" stroked="f"/>
         </w:pict>
       </w:r>
     </w:p>
@@ -4411,7 +4726,7 @@
     <w:p>
       <w:r>
         <w:pict w14:anchorId="11CB417A">
-          <v:rect id="_x0000_i1041" style="width:0;height:1.5pt" o:hralign="center" o:hrstd="t" o:hr="t" fillcolor="#a0a0a0" stroked="f"/>
+          <v:rect id="_x0000_i1026" style="width:0;height:1.5pt" o:hralign="center" o:hrstd="t" o:hr="t" fillcolor="#a0a0a0" stroked="f"/>
         </w:pict>
       </w:r>
     </w:p>
@@ -4708,7 +5023,7 @@
     <w:p>
       <w:r>
         <w:pict w14:anchorId="5592C16F">
-          <v:rect id="_x0000_i1025" style="width:0;height:1.5pt" o:hralign="center" o:hrstd="t" o:hr="t" fillcolor="#a0a0a0" stroked="f"/>
+          <v:rect id="_x0000_i1027" style="width:0;height:1.5pt" o:hralign="center" o:hrstd="t" o:hr="t" fillcolor="#a0a0a0" stroked="f"/>
         </w:pict>
       </w:r>
     </w:p>
@@ -4749,8 +5064,13 @@
           <w:numId w:val="39"/>
         </w:numPr>
       </w:pPr>
-      <w:r>
-        <w:t xml:space="preserve">Acts as the </w:t>
+      <w:proofErr w:type="gramStart"/>
+      <w:r>
+        <w:t>Acts</w:t>
+      </w:r>
+      <w:proofErr w:type="gramEnd"/>
+      <w:r>
+        <w:t xml:space="preserve"> as the </w:t>
       </w:r>
       <w:r>
         <w:rPr>
@@ -4849,12 +5169,21 @@
           <w:numId w:val="39"/>
         </w:numPr>
       </w:pPr>
-      <w:r>
-        <w:rPr>
-          <w:b/>
-          <w:bCs/>
-        </w:rPr>
-        <w:t>Needed Additions:</w:t>
+      <w:proofErr w:type="gramStart"/>
+      <w:r>
+        <w:rPr>
+          <w:b/>
+          <w:bCs/>
+        </w:rPr>
+        <w:t>Needed Additions</w:t>
+      </w:r>
+      <w:proofErr w:type="gramEnd"/>
+      <w:r>
+        <w:rPr>
+          <w:b/>
+          <w:bCs/>
+        </w:rPr>
+        <w:t>:</w:t>
       </w:r>
     </w:p>
     <w:p>
@@ -4887,13 +5216,21 @@
         </w:numPr>
       </w:pPr>
       <w:r>
-        <w:t>Offline cache for reports (optional)</w:t>
+        <w:t xml:space="preserve">Offline </w:t>
+      </w:r>
+      <w:proofErr w:type="gramStart"/>
+      <w:r>
+        <w:t>cache</w:t>
+      </w:r>
+      <w:proofErr w:type="gramEnd"/>
+      <w:r>
+        <w:t xml:space="preserve"> for reports (optional)</w:t>
       </w:r>
     </w:p>
     <w:p>
       <w:r>
         <w:pict w14:anchorId="7A13B389">
-          <v:rect id="_x0000_i1026" style="width:0;height:1.5pt" o:hralign="center" o:hrstd="t" o:hr="t" fillcolor="#a0a0a0" stroked="f"/>
+          <v:rect id="_x0000_i1028" style="width:0;height:1.5pt" o:hralign="center" o:hrstd="t" o:hr="t" fillcolor="#a0a0a0" stroked="f"/>
         </w:pict>
       </w:r>
     </w:p>
@@ -5069,12 +5406,21 @@
           <w:numId w:val="40"/>
         </w:numPr>
       </w:pPr>
-      <w:r>
-        <w:rPr>
-          <w:b/>
-          <w:bCs/>
-        </w:rPr>
-        <w:t>Needed Additions:</w:t>
+      <w:proofErr w:type="gramStart"/>
+      <w:r>
+        <w:rPr>
+          <w:b/>
+          <w:bCs/>
+        </w:rPr>
+        <w:t>Needed Additions</w:t>
+      </w:r>
+      <w:proofErr w:type="gramEnd"/>
+      <w:r>
+        <w:rPr>
+          <w:b/>
+          <w:bCs/>
+        </w:rPr>
+        <w:t>:</w:t>
       </w:r>
     </w:p>
     <w:p>
@@ -5113,7 +5459,7 @@
     <w:p>
       <w:r>
         <w:pict w14:anchorId="60DB8468">
-          <v:rect id="_x0000_i1027" style="width:0;height:1.5pt" o:hralign="center" o:hrstd="t" o:hr="t" fillcolor="#a0a0a0" stroked="f"/>
+          <v:rect id="_x0000_i1029" style="width:0;height:1.5pt" o:hralign="center" o:hrstd="t" o:hr="t" fillcolor="#a0a0a0" stroked="f"/>
         </w:pict>
       </w:r>
     </w:p>
@@ -5186,8 +5532,13 @@
           <w:numId w:val="41"/>
         </w:numPr>
       </w:pPr>
-      <w:r>
-        <w:t>Answers natural language queries</w:t>
+      <w:proofErr w:type="gramStart"/>
+      <w:r>
+        <w:t>Answers</w:t>
+      </w:r>
+      <w:proofErr w:type="gramEnd"/>
+      <w:r>
+        <w:t xml:space="preserve"> natural language queries</w:t>
       </w:r>
     </w:p>
     <w:p>
@@ -5197,8 +5548,13 @@
           <w:numId w:val="41"/>
         </w:numPr>
       </w:pPr>
-      <w:r>
-        <w:t>Enhances correlation &amp; enrichment results</w:t>
+      <w:proofErr w:type="gramStart"/>
+      <w:r>
+        <w:t>Enhances</w:t>
+      </w:r>
+      <w:proofErr w:type="gramEnd"/>
+      <w:r>
+        <w:t xml:space="preserve"> correlation &amp; enrichment results</w:t>
       </w:r>
     </w:p>
     <w:p>
@@ -14393,6 +14749,7 @@
   <w:style w:type="character" w:default="1" w:styleId="DefaultParagraphFont">
     <w:name w:val="Default Paragraph Font"/>
     <w:uiPriority w:val="1"/>
+    <w:semiHidden/>
     <w:unhideWhenUsed/>
   </w:style>
   <w:style w:type="table" w:default="1" w:styleId="TableNormal">

</xml_diff>